<commit_message>
adding crypto gremlins card
</commit_message>
<xml_diff>
--- a/public/assets/resume/TylerWalkerResume.docx
+++ b/public/assets/resume/TylerWalkerResume.docx
@@ -222,6 +222,22 @@
           <w:sz w:val="23"/>
           <w:szCs w:val="23"/>
         </w:rPr>
+        <w:t>.NET MVC</w:t>
+      </w:r>
+      <w:r>
+        <w:rPr>
+          <w:rFonts w:ascii="Arial" w:eastAsia="Times New Roman" w:hAnsi="Arial" w:cs="Arial"/>
+          <w:sz w:val="23"/>
+          <w:szCs w:val="23"/>
+        </w:rPr>
+        <w:t xml:space="preserve">, </w:t>
+      </w:r>
+      <w:r>
+        <w:rPr>
+          <w:rFonts w:ascii="Arial" w:eastAsia="Times New Roman" w:hAnsi="Arial" w:cs="Arial"/>
+          <w:sz w:val="23"/>
+          <w:szCs w:val="23"/>
+        </w:rPr>
         <w:t>.NET Core,</w:t>
       </w:r>
       <w:r>
@@ -230,31 +246,7 @@
           <w:sz w:val="23"/>
           <w:szCs w:val="23"/>
         </w:rPr>
-        <w:t xml:space="preserve"> .NET Framework,</w:t>
-      </w:r>
-      <w:r>
-        <w:rPr>
-          <w:rFonts w:ascii="Arial" w:eastAsia="Times New Roman" w:hAnsi="Arial" w:cs="Arial"/>
-          <w:sz w:val="23"/>
-          <w:szCs w:val="23"/>
-        </w:rPr>
-        <w:t xml:space="preserve"> </w:t>
-      </w:r>
-      <w:r>
-        <w:rPr>
-          <w:rFonts w:ascii="Arial" w:eastAsia="Times New Roman" w:hAnsi="Arial" w:cs="Arial"/>
-          <w:sz w:val="23"/>
-          <w:szCs w:val="23"/>
-        </w:rPr>
-        <w:t xml:space="preserve">.NET </w:t>
-      </w:r>
-      <w:r>
-        <w:rPr>
-          <w:rFonts w:ascii="Arial" w:eastAsia="Times New Roman" w:hAnsi="Arial" w:cs="Arial"/>
-          <w:sz w:val="23"/>
-          <w:szCs w:val="23"/>
-        </w:rPr>
-        <w:t xml:space="preserve">MVC, </w:t>
+        <w:t xml:space="preserve"> .NET Framework, </w:t>
       </w:r>
       <w:r>
         <w:rPr>
@@ -619,7 +611,31 @@
           <w:sz w:val="23"/>
           <w:szCs w:val="23"/>
         </w:rPr>
-        <w:t>Main technologies: .NET Core, .NET Framework, .NET MVC, MSSQL, JavaScript</w:t>
+        <w:t xml:space="preserve">Main technologies: </w:t>
+      </w:r>
+      <w:r>
+        <w:rPr>
+          <w:rFonts w:ascii="Arial" w:hAnsi="Arial" w:cs="Arial"/>
+          <w:sz w:val="23"/>
+          <w:szCs w:val="23"/>
+        </w:rPr>
+        <w:t>.NET MVC</w:t>
+      </w:r>
+      <w:r>
+        <w:rPr>
+          <w:rFonts w:ascii="Arial" w:hAnsi="Arial" w:cs="Arial"/>
+          <w:sz w:val="23"/>
+          <w:szCs w:val="23"/>
+        </w:rPr>
+        <w:t xml:space="preserve">, </w:t>
+      </w:r>
+      <w:r>
+        <w:rPr>
+          <w:rFonts w:ascii="Arial" w:hAnsi="Arial" w:cs="Arial"/>
+          <w:sz w:val="23"/>
+          <w:szCs w:val="23"/>
+        </w:rPr>
+        <w:t>.NET Core, .NET Framework, MSSQL, JavaScript</w:t>
       </w:r>
     </w:p>
     <w:p>
@@ -1669,7 +1685,7 @@
           <w:sz w:val="23"/>
           <w:szCs w:val="23"/>
         </w:rPr>
-        <w:t xml:space="preserve">Full Stack Web Development Coding Bootcamp – </w:t>
+        <w:t>Full Stack Web Development Coding Bootcamp</w:t>
       </w:r>
     </w:p>
     <w:p>

</xml_diff>